<commit_message>
Update ПДТР V 0.1.3-TouchMe-2.docx
</commit_message>
<xml_diff>
--- a/Текст для текста/ПДТР V 0.1.3-TouchMe-2.docx
+++ b/Текст для текста/ПДТР V 0.1.3-TouchMe-2.docx
@@ -33,7 +33,17 @@
           <w:sz w:val="40"/>
           <w:szCs w:val="40"/>
         </w:rPr>
-        <w:t>ДИНАМИЧЕСКАЯ,</w:t>
+        <w:t>ДИНАМИЧЕС</w:t>
+      </w:r>
+      <w:bookmarkStart w:id="0" w:name="_GoBack"/>
+      <w:bookmarkEnd w:id="0"/>
+      <w:r>
+        <w:rPr>
+          <w:rFonts w:ascii="Times New Roman" w:hAnsi="Times New Roman" w:cs="Times New Roman"/>
+          <w:sz w:val="40"/>
+          <w:szCs w:val="40"/>
+        </w:rPr>
+        <w:t>КАЯ,</w:t>
       </w:r>
       <w:r>
         <w:rPr>
@@ -1867,7 +1877,7 @@
           <w:szCs w:val="48"/>
         </w:rPr>
       </w:pPr>
-      <w:bookmarkStart w:id="0" w:name="Боёвка"/>
+      <w:bookmarkStart w:id="1" w:name="Боёвка"/>
     </w:p>
     <w:p>
       <w:pPr>
@@ -1980,7 +1990,7 @@
         <w:t>одним мобом. В бою у каждой локации будет свой шанс призвать ещё моба в бой. Споты будут спавниться и переспавнятся каждые несколько минут реального времени.</w:t>
       </w:r>
     </w:p>
-    <w:bookmarkEnd w:id="0"/>
+    <w:bookmarkEnd w:id="1"/>
     <w:p>
       <w:pPr>
         <w:ind w:firstLine="708"/>
@@ -3881,7 +3891,7 @@
           <w:szCs w:val="48"/>
         </w:rPr>
       </w:pPr>
-      <w:bookmarkStart w:id="1" w:name="Характеристики"/>
+      <w:bookmarkStart w:id="2" w:name="Характеристики"/>
       <w:r>
         <w:rPr>
           <w:rFonts w:ascii="Times New Roman" w:hAnsi="Times New Roman" w:cs="Times New Roman"/>
@@ -3893,7 +3903,7 @@
         <w:t>АТРИБУТЫ</w:t>
       </w:r>
     </w:p>
-    <w:bookmarkEnd w:id="1"/>
+    <w:bookmarkEnd w:id="2"/>
     <w:p>
       <w:pPr>
         <w:ind w:firstLine="708"/>
@@ -3929,7 +3939,7 @@
           <w:szCs w:val="40"/>
         </w:rPr>
       </w:pPr>
-      <w:bookmarkStart w:id="2" w:name="ФизСила"/>
+      <w:bookmarkStart w:id="3" w:name="ФизСила"/>
       <w:r>
         <w:rPr>
           <w:rFonts w:ascii="Times New Roman" w:hAnsi="Times New Roman" w:cs="Times New Roman"/>
@@ -3984,7 +3994,7 @@
         </w:rPr>
         <w:t>ческая сила</w:t>
       </w:r>
-      <w:bookmarkEnd w:id="2"/>
+      <w:bookmarkEnd w:id="3"/>
       <w:r>
         <w:rPr>
           <w:rFonts w:ascii="Times New Roman" w:hAnsi="Times New Roman" w:cs="Times New Roman"/>
@@ -4123,7 +4133,7 @@
           <w:szCs w:val="40"/>
         </w:rPr>
       </w:pPr>
-      <w:bookmarkStart w:id="3" w:name="МагСила"/>
+      <w:bookmarkStart w:id="4" w:name="МагСила"/>
       <w:r>
         <w:rPr>
           <w:rFonts w:ascii="Times New Roman" w:hAnsi="Times New Roman" w:cs="Times New Roman"/>
@@ -4148,7 +4158,7 @@
         </w:rPr>
         <w:t>Магическая Сила</w:t>
       </w:r>
-      <w:bookmarkEnd w:id="3"/>
+      <w:bookmarkEnd w:id="4"/>
       <w:r>
         <w:rPr>
           <w:rFonts w:ascii="Times New Roman" w:hAnsi="Times New Roman" w:cs="Times New Roman"/>
@@ -5007,7 +5017,7 @@
           <w:szCs w:val="40"/>
         </w:rPr>
       </w:pPr>
-      <w:bookmarkStart w:id="4" w:name="Ловкость"/>
+      <w:bookmarkStart w:id="5" w:name="Ловкость"/>
       <w:r>
         <w:rPr>
           <w:rFonts w:ascii="Times New Roman" w:hAnsi="Times New Roman" w:cs="Times New Roman"/>
@@ -5018,7 +5028,7 @@
         </w:rPr>
         <w:t>Ловкость</w:t>
       </w:r>
-      <w:bookmarkEnd w:id="4"/>
+      <w:bookmarkEnd w:id="5"/>
       <w:r>
         <w:rPr>
           <w:rFonts w:ascii="Times New Roman" w:hAnsi="Times New Roman" w:cs="Times New Roman"/>
@@ -5186,7 +5196,7 @@
           <w:szCs w:val="40"/>
         </w:rPr>
       </w:pPr>
-      <w:bookmarkStart w:id="5" w:name="Удача"/>
+      <w:bookmarkStart w:id="6" w:name="Удача"/>
       <w:r>
         <w:rPr>
           <w:rFonts w:ascii="Times New Roman" w:hAnsi="Times New Roman" w:cs="Times New Roman"/>
@@ -5209,7 +5219,7 @@
         </w:rPr>
         <w:t>Удача</w:t>
       </w:r>
-      <w:bookmarkEnd w:id="5"/>
+      <w:bookmarkEnd w:id="6"/>
       <w:r>
         <w:rPr>
           <w:rFonts w:ascii="Times New Roman" w:hAnsi="Times New Roman" w:cs="Times New Roman"/>
@@ -5409,7 +5419,7 @@
           <w:szCs w:val="40"/>
         </w:rPr>
       </w:pPr>
-      <w:bookmarkStart w:id="6" w:name="Выносливость"/>
+      <w:bookmarkStart w:id="7" w:name="Выносливость"/>
       <w:r>
         <w:rPr>
           <w:rFonts w:ascii="Times New Roman" w:hAnsi="Times New Roman" w:cs="Times New Roman"/>
@@ -5434,7 +5444,7 @@
         </w:rPr>
         <w:t>Выносливость</w:t>
       </w:r>
-      <w:bookmarkEnd w:id="6"/>
+      <w:bookmarkEnd w:id="7"/>
       <w:r>
         <w:rPr>
           <w:rFonts w:ascii="Times New Roman" w:hAnsi="Times New Roman" w:cs="Times New Roman"/>
@@ -7119,8 +7129,6 @@
           <w:szCs w:val="48"/>
         </w:rPr>
       </w:pPr>
-      <w:bookmarkStart w:id="7" w:name="_GoBack"/>
-      <w:bookmarkEnd w:id="7"/>
       <w:r>
         <w:rPr>
           <w:rFonts w:ascii="Times New Roman" w:hAnsi="Times New Roman" w:cs="Times New Roman"/>
@@ -10867,7 +10875,7 @@
 </file>
 
 <file path=customXml/itemProps1.xml><?xml version="1.0" encoding="utf-8"?>
-<ds:datastoreItem xmlns:ds="http://schemas.openxmlformats.org/officeDocument/2006/customXml" ds:itemID="{D2ACBF25-EB26-4A96-8944-7CDC700D704C}">
+<ds:datastoreItem xmlns:ds="http://schemas.openxmlformats.org/officeDocument/2006/customXml" ds:itemID="{FC68C814-D781-4F4D-8FF0-D102315D0517}">
   <ds:schemaRefs>
     <ds:schemaRef ds:uri="http://schemas.openxmlformats.org/officeDocument/2006/bibliography"/>
   </ds:schemaRefs>

</xml_diff>